<commit_message>
Maj spec techniques victor
</commit_message>
<xml_diff>
--- a/specifications/Spec techniques Victor.docx
+++ b/specifications/Spec techniques Victor.docx
@@ -14,15 +14,53 @@
           <w:b/>
           <w:bCs/>
         </w:rPr>
-        <w:t>Projet : Loup-Garou</w:t>
-      </w:r>
-      <w:r>
-        <w:rPr>
-          <w:b/>
-          <w:bCs/>
-        </w:rPr>
-        <w:t>, spec techniques</w:t>
-      </w:r>
+        <w:t>Projet : Loup-Garou – Spécifications</w:t>
+      </w:r>
+      <w:r>
+        <w:rPr>
+          <w:b/>
+          <w:bCs/>
+        </w:rPr>
+        <w:t xml:space="preserve"> techniques</w:t>
+      </w:r>
+    </w:p>
+    <w:p>
+      <w:pPr>
+        <w:rPr>
+          <w:b/>
+          <w:bCs/>
+        </w:rPr>
+      </w:pPr>
+      <w:r>
+        <w:rPr>
+          <w:b/>
+          <w:bCs/>
+        </w:rPr>
+        <w:t>Contexte :</w:t>
+      </w:r>
+    </w:p>
+    <w:p>
+      <w:r>
+        <w:t xml:space="preserve">Ce projet implémente un jeu de </w:t>
+      </w:r>
+      <w:r>
+        <w:rPr>
+          <w:b/>
+          <w:bCs/>
+        </w:rPr>
+        <w:t>Loup-Garou</w:t>
+      </w:r>
+      <w:r>
+        <w:t xml:space="preserve"> multijoueur, où les joueurs interagissent dans un environnement réseau avec interface graphique. Les joueurs peuvent se connecter à un serveur, rejoindre une partie, et jouer une partie.</w:t>
+      </w:r>
+    </w:p>
+    <w:p>
+      <w:pPr>
+        <w:rPr>
+          <w:b/>
+          <w:bCs/>
+        </w:rPr>
+      </w:pPr>
       <w:r>
         <w:pict w14:anchorId="006BD724">
           <v:rect id="_x0000_i1025" style="width:0;height:1.5pt" o:hralign="center" o:hrstd="t" o:hr="t" fillcolor="#a0a0a0" stroked="f"/>
@@ -46,7 +84,21 @@
           <w:b/>
           <w:bCs/>
         </w:rPr>
+        <w:t xml:space="preserve">Fichier </w:t>
+      </w:r>
+      <w:r>
+        <w:rPr>
+          <w:b/>
+          <w:bCs/>
+        </w:rPr>
         <w:t>Interface</w:t>
+      </w:r>
+      <w:r>
+        <w:rPr>
+          <w:b/>
+          <w:bCs/>
+        </w:rPr>
+        <w:t xml:space="preserve">.py </w:t>
       </w:r>
       <w:r>
         <w:rPr>
@@ -79,30 +131,12 @@
     <w:p>
       <w:pPr>
         <w:pStyle w:val="Paragraphedeliste"/>
-        <w:numPr>
-          <w:ilvl w:val="0"/>
-          <w:numId w:val="2"/>
-        </w:numPr>
-        <w:rPr>
-          <w:b/>
-          <w:bCs/>
-          <w:lang w:val="en-US"/>
-        </w:rPr>
-      </w:pPr>
-      <w:r>
-        <w:rPr>
-          <w:b/>
-          <w:bCs/>
-          <w:lang w:val="en-US"/>
-        </w:rPr>
-        <w:t xml:space="preserve">Modules à installer : </w:t>
-      </w:r>
-      <w:r>
-        <w:rPr>
-          <w:lang w:val="en-US"/>
-        </w:rPr>
-        <w:t>tkinter, pillow, time, threading</w:t>
-      </w:r>
+        <w:ind w:left="1080"/>
+        <w:rPr>
+          <w:b/>
+          <w:bCs/>
+        </w:rPr>
+      </w:pPr>
     </w:p>
     <w:p>
       <w:pPr>
@@ -123,8 +157,100 @@
           <w:bCs/>
           <w:lang w:val="en-US"/>
         </w:rPr>
-        <w:t>Class : MainInterface</w:t>
-      </w:r>
+        <w:t xml:space="preserve">Modules à </w:t>
+      </w:r>
+      <w:proofErr w:type="gramStart"/>
+      <w:r>
+        <w:rPr>
+          <w:b/>
+          <w:bCs/>
+          <w:lang w:val="en-US"/>
+        </w:rPr>
+        <w:t>installer :</w:t>
+      </w:r>
+      <w:proofErr w:type="gramEnd"/>
+      <w:r>
+        <w:rPr>
+          <w:b/>
+          <w:bCs/>
+          <w:lang w:val="en-US"/>
+        </w:rPr>
+        <w:t xml:space="preserve"> </w:t>
+      </w:r>
+      <w:proofErr w:type="spellStart"/>
+      <w:r>
+        <w:rPr>
+          <w:lang w:val="en-US"/>
+        </w:rPr>
+        <w:t>tkinter</w:t>
+      </w:r>
+      <w:proofErr w:type="spellEnd"/>
+      <w:r>
+        <w:rPr>
+          <w:lang w:val="en-US"/>
+        </w:rPr>
+        <w:t>, pillow, time, threading</w:t>
+      </w:r>
+    </w:p>
+    <w:p>
+      <w:pPr>
+        <w:pStyle w:val="Paragraphedeliste"/>
+        <w:numPr>
+          <w:ilvl w:val="0"/>
+          <w:numId w:val="2"/>
+        </w:numPr>
+        <w:rPr>
+          <w:b/>
+          <w:bCs/>
+          <w:lang w:val="en-US"/>
+        </w:rPr>
+      </w:pPr>
+      <w:proofErr w:type="spellStart"/>
+      <w:proofErr w:type="gramStart"/>
+      <w:r>
+        <w:rPr>
+          <w:b/>
+          <w:bCs/>
+          <w:lang w:val="en-US"/>
+        </w:rPr>
+        <w:t>Class</w:t>
+      </w:r>
+      <w:r>
+        <w:rPr>
+          <w:b/>
+          <w:bCs/>
+          <w:lang w:val="en-US"/>
+        </w:rPr>
+        <w:t>e</w:t>
+      </w:r>
+      <w:proofErr w:type="spellEnd"/>
+      <w:r>
+        <w:rPr>
+          <w:b/>
+          <w:bCs/>
+          <w:lang w:val="en-US"/>
+        </w:rPr>
+        <w:t xml:space="preserve"> :</w:t>
+      </w:r>
+      <w:proofErr w:type="gramEnd"/>
+      <w:r>
+        <w:rPr>
+          <w:b/>
+          <w:bCs/>
+          <w:lang w:val="en-US"/>
+        </w:rPr>
+        <w:t xml:space="preserve"> </w:t>
+      </w:r>
+      <w:proofErr w:type="spellStart"/>
+      <w:r>
+        <w:rPr>
+          <w:b/>
+          <w:bCs/>
+          <w:lang w:val="en-US"/>
+        </w:rPr>
+        <w:t>MainInterface</w:t>
+      </w:r>
+      <w:proofErr w:type="spellEnd"/>
     </w:p>
     <w:p>
       <w:pPr>
@@ -143,7 +269,21 @@
           <w:b/>
           <w:bCs/>
         </w:rPr>
-        <w:t xml:space="preserve">Class pouvant gérer </w:t>
+        <w:t>Class</w:t>
+      </w:r>
+      <w:r>
+        <w:rPr>
+          <w:b/>
+          <w:bCs/>
+        </w:rPr>
+        <w:t>e</w:t>
+      </w:r>
+      <w:r>
+        <w:rPr>
+          <w:b/>
+          <w:bCs/>
+        </w:rPr>
+        <w:t xml:space="preserve"> pouvant gérer </w:t>
       </w:r>
       <w:r>
         <w:rPr>
@@ -243,6 +383,16 @@
         </w:rPr>
         <w:t>chronomètre</w:t>
       </w:r>
+    </w:p>
+    <w:p>
+      <w:pPr>
+        <w:pStyle w:val="Paragraphedeliste"/>
+        <w:ind w:left="1776"/>
+        <w:rPr>
+          <w:b/>
+          <w:bCs/>
+        </w:rPr>
+      </w:pPr>
     </w:p>
     <w:p>
       <w:pPr>
@@ -267,14 +417,48 @@
         <w:t>prend en paramètre</w:t>
       </w:r>
       <w:r>
-        <w:t xml:space="preserve"> la liste des joueurs (liste de str), le rôle du joueur (en str) et le client. Une fois la classe initialisé, elle peut être lancé avec la méthode </w:t>
-      </w:r>
-      <w:r>
-        <w:rPr>
-          <w:b/>
-          <w:bCs/>
-        </w:rPr>
-        <w:t>mainloop()</w:t>
+        <w:t xml:space="preserve"> la liste des joueurs (liste de </w:t>
+      </w:r>
+      <w:proofErr w:type="spellStart"/>
+      <w:r>
+        <w:t>str</w:t>
+      </w:r>
+      <w:proofErr w:type="spellEnd"/>
+      <w:r>
+        <w:t xml:space="preserve">), le rôle du joueur (en </w:t>
+      </w:r>
+      <w:proofErr w:type="spellStart"/>
+      <w:r>
+        <w:t>str</w:t>
+      </w:r>
+      <w:proofErr w:type="spellEnd"/>
+      <w:r>
+        <w:t xml:space="preserve">) et le client. Une fois la classe initialisé, elle peut être lancé avec la méthode </w:t>
+      </w:r>
+      <w:proofErr w:type="spellStart"/>
+      <w:proofErr w:type="gramStart"/>
+      <w:r>
+        <w:rPr>
+          <w:b/>
+          <w:bCs/>
+        </w:rPr>
+        <w:t>mainloop</w:t>
+      </w:r>
+      <w:proofErr w:type="spellEnd"/>
+      <w:r>
+        <w:rPr>
+          <w:b/>
+          <w:bCs/>
+        </w:rPr>
+        <w:t>(</w:t>
+      </w:r>
+      <w:proofErr w:type="gramEnd"/>
+      <w:r>
+        <w:rPr>
+          <w:b/>
+          <w:bCs/>
+        </w:rPr>
+        <w:t>)</w:t>
       </w:r>
     </w:p>
     <w:p>
@@ -289,12 +473,78 @@
           <w:bCs/>
         </w:rPr>
       </w:pPr>
-      <w:r>
-        <w:rPr>
-          <w:b/>
-          <w:bCs/>
-        </w:rPr>
-        <w:t>startUpdate(self, usernames: list, role)</w:t>
+      <w:proofErr w:type="spellStart"/>
+      <w:proofErr w:type="gramStart"/>
+      <w:r>
+        <w:rPr>
+          <w:b/>
+          <w:bCs/>
+        </w:rPr>
+        <w:t>startUpdate</w:t>
+      </w:r>
+      <w:proofErr w:type="spellEnd"/>
+      <w:r>
+        <w:rPr>
+          <w:b/>
+          <w:bCs/>
+        </w:rPr>
+        <w:t>(</w:t>
+      </w:r>
+      <w:proofErr w:type="gramEnd"/>
+      <w:r>
+        <w:rPr>
+          <w:b/>
+          <w:bCs/>
+        </w:rPr>
+        <w:t xml:space="preserve">self, </w:t>
+      </w:r>
+      <w:proofErr w:type="spellStart"/>
+      <w:r>
+        <w:rPr>
+          <w:b/>
+          <w:bCs/>
+        </w:rPr>
+        <w:t>usernames</w:t>
+      </w:r>
+      <w:proofErr w:type="spellEnd"/>
+      <w:r>
+        <w:rPr>
+          <w:b/>
+          <w:bCs/>
+        </w:rPr>
+        <w:t xml:space="preserve">: </w:t>
+      </w:r>
+      <w:proofErr w:type="spellStart"/>
+      <w:r>
+        <w:rPr>
+          <w:b/>
+          <w:bCs/>
+        </w:rPr>
+        <w:t>list</w:t>
+      </w:r>
+      <w:proofErr w:type="spellEnd"/>
+      <w:r>
+        <w:rPr>
+          <w:b/>
+          <w:bCs/>
+        </w:rPr>
+        <w:t xml:space="preserve">, </w:t>
+      </w:r>
+      <w:proofErr w:type="spellStart"/>
+      <w:r>
+        <w:rPr>
+          <w:b/>
+          <w:bCs/>
+        </w:rPr>
+        <w:t>role</w:t>
+      </w:r>
+      <w:proofErr w:type="spellEnd"/>
+      <w:r>
+        <w:rPr>
+          <w:b/>
+          <w:bCs/>
+        </w:rPr>
+        <w:t>)</w:t>
       </w:r>
       <w:r>
         <w:rPr>
@@ -311,7 +561,23 @@
         <w:t xml:space="preserve">: </w:t>
       </w:r>
       <w:r>
-        <w:t>prend en paramètre la liste des joueurs (liste de str) et le rôle du joueur (en str). Cette méthode permet de mettre à jour l’interface.</w:t>
+        <w:t xml:space="preserve">prend en paramètre la liste des joueurs (liste de </w:t>
+      </w:r>
+      <w:proofErr w:type="spellStart"/>
+      <w:r>
+        <w:t>str</w:t>
+      </w:r>
+      <w:proofErr w:type="spellEnd"/>
+      <w:r>
+        <w:t xml:space="preserve">) et le rôle du joueur (en </w:t>
+      </w:r>
+      <w:proofErr w:type="spellStart"/>
+      <w:r>
+        <w:t>str</w:t>
+      </w:r>
+      <w:proofErr w:type="spellEnd"/>
+      <w:r>
+        <w:t>). Cette méthode permet de mettre à jour l’interface.</w:t>
       </w:r>
     </w:p>
     <w:p>
@@ -326,12 +592,23 @@
           <w:bCs/>
         </w:rPr>
       </w:pPr>
-      <w:r>
-        <w:rPr>
-          <w:b/>
-          <w:bCs/>
-        </w:rPr>
-        <w:t xml:space="preserve">clickThread(self) : </w:t>
+      <w:proofErr w:type="spellStart"/>
+      <w:proofErr w:type="gramStart"/>
+      <w:r>
+        <w:rPr>
+          <w:b/>
+          <w:bCs/>
+        </w:rPr>
+        <w:t>clickThread</w:t>
+      </w:r>
+      <w:proofErr w:type="spellEnd"/>
+      <w:proofErr w:type="gramEnd"/>
+      <w:r>
+        <w:rPr>
+          <w:b/>
+          <w:bCs/>
+        </w:rPr>
+        <w:t xml:space="preserve">(self) : </w:t>
       </w:r>
       <w:r>
         <w:t xml:space="preserve">Méthode pour </w:t>
@@ -356,28 +633,88 @@
           <w:lang w:val="en-US"/>
         </w:rPr>
       </w:pPr>
+      <w:proofErr w:type="spellStart"/>
+      <w:proofErr w:type="gramStart"/>
       <w:r>
         <w:rPr>
           <w:b/>
           <w:bCs/>
           <w:lang w:val="en-US"/>
         </w:rPr>
-        <w:t xml:space="preserve">pfClick(self, _), pfRelease(self, </w:t>
-      </w:r>
+        <w:t>pfClick</w:t>
+      </w:r>
+      <w:proofErr w:type="spellEnd"/>
       <w:r>
         <w:rPr>
           <w:b/>
           <w:bCs/>
           <w:lang w:val="en-US"/>
         </w:rPr>
+        <w:t>(</w:t>
+      </w:r>
+      <w:proofErr w:type="gramEnd"/>
+      <w:r>
+        <w:rPr>
+          <w:b/>
+          <w:bCs/>
+          <w:lang w:val="en-US"/>
+        </w:rPr>
+        <w:t xml:space="preserve">self, _), </w:t>
+      </w:r>
+      <w:proofErr w:type="spellStart"/>
+      <w:r>
+        <w:rPr>
+          <w:b/>
+          <w:bCs/>
+          <w:lang w:val="en-US"/>
+        </w:rPr>
+        <w:t>pfRelease</w:t>
+      </w:r>
+      <w:proofErr w:type="spellEnd"/>
+      <w:r>
+        <w:rPr>
+          <w:b/>
+          <w:bCs/>
+          <w:lang w:val="en-US"/>
+        </w:rPr>
+        <w:t xml:space="preserve">(self, </w:t>
+      </w:r>
+      <w:r>
+        <w:rPr>
+          <w:b/>
+          <w:bCs/>
+          <w:lang w:val="en-US"/>
+        </w:rPr>
         <w:t xml:space="preserve">_) : </w:t>
       </w:r>
       <w:r>
         <w:rPr>
           <w:lang w:val="en-US"/>
         </w:rPr>
-        <w:t>Methodes pour active/desactiver clickThread</w:t>
-      </w:r>
+        <w:t>Methodes pour active/</w:t>
+      </w:r>
+      <w:proofErr w:type="spellStart"/>
+      <w:r>
+        <w:rPr>
+          <w:lang w:val="en-US"/>
+        </w:rPr>
+        <w:t>desactiver</w:t>
+      </w:r>
+      <w:proofErr w:type="spellEnd"/>
+      <w:r>
+        <w:rPr>
+          <w:lang w:val="en-US"/>
+        </w:rPr>
+        <w:t xml:space="preserve"> </w:t>
+      </w:r>
+      <w:proofErr w:type="spellStart"/>
+      <w:r>
+        <w:rPr>
+          <w:lang w:val="en-US"/>
+        </w:rPr>
+        <w:t>clickThread</w:t>
+      </w:r>
+      <w:proofErr w:type="spellEnd"/>
     </w:p>
     <w:p>
       <w:pPr>
@@ -391,12 +728,39 @@
           <w:bCs/>
         </w:rPr>
       </w:pPr>
-      <w:r>
-        <w:rPr>
-          <w:b/>
-          <w:bCs/>
-        </w:rPr>
-        <w:t xml:space="preserve">pfTurn(self), pfEnd(self) : </w:t>
+      <w:proofErr w:type="spellStart"/>
+      <w:proofErr w:type="gramStart"/>
+      <w:r>
+        <w:rPr>
+          <w:b/>
+          <w:bCs/>
+        </w:rPr>
+        <w:t>pfTurn</w:t>
+      </w:r>
+      <w:proofErr w:type="spellEnd"/>
+      <w:proofErr w:type="gramEnd"/>
+      <w:r>
+        <w:rPr>
+          <w:b/>
+          <w:bCs/>
+        </w:rPr>
+        <w:t xml:space="preserve">(self), </w:t>
+      </w:r>
+      <w:proofErr w:type="spellStart"/>
+      <w:r>
+        <w:rPr>
+          <w:b/>
+          <w:bCs/>
+        </w:rPr>
+        <w:t>pfEnd</w:t>
+      </w:r>
+      <w:proofErr w:type="spellEnd"/>
+      <w:r>
+        <w:rPr>
+          <w:b/>
+          <w:bCs/>
+        </w:rPr>
+        <w:t xml:space="preserve">(self) : </w:t>
       </w:r>
       <w:r>
         <w:t>Méthodes pour affiche</w:t>
@@ -417,15 +781,57 @@
           <w:bCs/>
         </w:rPr>
       </w:pPr>
-      <w:r>
-        <w:rPr>
-          <w:b/>
-          <w:bCs/>
-        </w:rPr>
-        <w:t xml:space="preserve">changeImage(self, Role) : </w:t>
-      </w:r>
-      <w:r>
-        <w:t>Méthode pour changer l’image actuelle par celle du rôle rentré en paramètre (en str)</w:t>
+      <w:proofErr w:type="spellStart"/>
+      <w:proofErr w:type="gramStart"/>
+      <w:r>
+        <w:rPr>
+          <w:b/>
+          <w:bCs/>
+        </w:rPr>
+        <w:t>changeImage</w:t>
+      </w:r>
+      <w:proofErr w:type="spellEnd"/>
+      <w:r>
+        <w:rPr>
+          <w:b/>
+          <w:bCs/>
+        </w:rPr>
+        <w:t>(</w:t>
+      </w:r>
+      <w:proofErr w:type="gramEnd"/>
+      <w:r>
+        <w:rPr>
+          <w:b/>
+          <w:bCs/>
+        </w:rPr>
+        <w:t xml:space="preserve">self, </w:t>
+      </w:r>
+      <w:proofErr w:type="spellStart"/>
+      <w:r>
+        <w:rPr>
+          <w:b/>
+          <w:bCs/>
+        </w:rPr>
+        <w:t>Role</w:t>
+      </w:r>
+      <w:proofErr w:type="spellEnd"/>
+      <w:r>
+        <w:rPr>
+          <w:b/>
+          <w:bCs/>
+        </w:rPr>
+        <w:t xml:space="preserve">) : </w:t>
+      </w:r>
+      <w:r>
+        <w:t xml:space="preserve">Méthode pour changer l’image actuelle par celle du rôle rentré en paramètre (en </w:t>
+      </w:r>
+      <w:proofErr w:type="spellStart"/>
+      <w:r>
+        <w:t>str</w:t>
+      </w:r>
+      <w:proofErr w:type="spellEnd"/>
+      <w:r>
+        <w:t>)</w:t>
       </w:r>
     </w:p>
     <w:p>
@@ -440,12 +846,23 @@
           <w:bCs/>
         </w:rPr>
       </w:pPr>
-      <w:r>
-        <w:rPr>
-          <w:b/>
-          <w:bCs/>
-        </w:rPr>
-        <w:t xml:space="preserve">sendMessage(self) : </w:t>
+      <w:proofErr w:type="spellStart"/>
+      <w:proofErr w:type="gramStart"/>
+      <w:r>
+        <w:rPr>
+          <w:b/>
+          <w:bCs/>
+        </w:rPr>
+        <w:t>sendMessage</w:t>
+      </w:r>
+      <w:proofErr w:type="spellEnd"/>
+      <w:proofErr w:type="gramEnd"/>
+      <w:r>
+        <w:rPr>
+          <w:b/>
+          <w:bCs/>
+        </w:rPr>
+        <w:t xml:space="preserve">(self) : </w:t>
       </w:r>
       <w:r>
         <w:t>Méthode pour envoyer le message rentré par l’utilisateur dans le chat au serveur</w:t>
@@ -463,15 +880,32 @@
           <w:bCs/>
         </w:rPr>
       </w:pPr>
-      <w:r>
-        <w:rPr>
-          <w:b/>
-          <w:bCs/>
-        </w:rPr>
-        <w:t xml:space="preserve">chat(self, joueur, message) : </w:t>
-      </w:r>
-      <w:r>
-        <w:t>Méthode permettant d’ajouter au chat le message du joueur rentré en paramètre ( en str)</w:t>
+      <w:proofErr w:type="gramStart"/>
+      <w:r>
+        <w:rPr>
+          <w:b/>
+          <w:bCs/>
+        </w:rPr>
+        <w:t>chat(</w:t>
+      </w:r>
+      <w:proofErr w:type="gramEnd"/>
+      <w:r>
+        <w:rPr>
+          <w:b/>
+          <w:bCs/>
+        </w:rPr>
+        <w:t xml:space="preserve">self, joueur, message) : </w:t>
+      </w:r>
+      <w:r>
+        <w:t xml:space="preserve">Méthode permettant d’ajouter au chat le message du joueur rentré en paramètre ( en </w:t>
+      </w:r>
+      <w:proofErr w:type="spellStart"/>
+      <w:r>
+        <w:t>str</w:t>
+      </w:r>
+      <w:proofErr w:type="spellEnd"/>
+      <w:r>
+        <w:t>)</w:t>
       </w:r>
     </w:p>
     <w:p>
@@ -486,15 +920,41 @@
           <w:bCs/>
         </w:rPr>
       </w:pPr>
-      <w:r>
-        <w:rPr>
-          <w:b/>
-          <w:bCs/>
-        </w:rPr>
-        <w:t xml:space="preserve">chronometre(self , temps, condition=none) : </w:t>
-      </w:r>
-      <w:r>
-        <w:t>Méthode pour lancer un chronomètre de temps (en int) secondes, avec une condition d’arrêt qui s’il est remplis stop en avance le chronomètre.</w:t>
+      <w:proofErr w:type="spellStart"/>
+      <w:proofErr w:type="gramStart"/>
+      <w:r>
+        <w:rPr>
+          <w:b/>
+          <w:bCs/>
+        </w:rPr>
+        <w:t>chronometre</w:t>
+      </w:r>
+      <w:proofErr w:type="spellEnd"/>
+      <w:r>
+        <w:rPr>
+          <w:b/>
+          <w:bCs/>
+        </w:rPr>
+        <w:t>(</w:t>
+      </w:r>
+      <w:proofErr w:type="gramEnd"/>
+      <w:r>
+        <w:rPr>
+          <w:b/>
+          <w:bCs/>
+        </w:rPr>
+        <w:t xml:space="preserve">self , temps, condition=none) : </w:t>
+      </w:r>
+      <w:r>
+        <w:t xml:space="preserve">Méthode pour lancer un chronomètre de temps (en </w:t>
+      </w:r>
+      <w:proofErr w:type="spellStart"/>
+      <w:r>
+        <w:t>int</w:t>
+      </w:r>
+      <w:proofErr w:type="spellEnd"/>
+      <w:r>
+        <w:t>) secondes, avec une condition d’arrêt qui s’il est remplis stop en avance le chronomètre.</w:t>
       </w:r>
     </w:p>
     <w:p>
@@ -509,12 +969,46 @@
           <w:bCs/>
         </w:rPr>
       </w:pPr>
-      <w:r>
-        <w:rPr>
-          <w:b/>
-          <w:bCs/>
-        </w:rPr>
-        <w:t xml:space="preserve">updateList(self, playersAlive) : </w:t>
+      <w:proofErr w:type="spellStart"/>
+      <w:proofErr w:type="gramStart"/>
+      <w:r>
+        <w:rPr>
+          <w:b/>
+          <w:bCs/>
+        </w:rPr>
+        <w:t>updateList</w:t>
+      </w:r>
+      <w:proofErr w:type="spellEnd"/>
+      <w:r>
+        <w:rPr>
+          <w:b/>
+          <w:bCs/>
+        </w:rPr>
+        <w:t>(</w:t>
+      </w:r>
+      <w:proofErr w:type="gramEnd"/>
+      <w:r>
+        <w:rPr>
+          <w:b/>
+          <w:bCs/>
+        </w:rPr>
+        <w:t xml:space="preserve">self, </w:t>
+      </w:r>
+      <w:proofErr w:type="spellStart"/>
+      <w:r>
+        <w:rPr>
+          <w:b/>
+          <w:bCs/>
+        </w:rPr>
+        <w:t>playersAlive</w:t>
+      </w:r>
+      <w:proofErr w:type="spellEnd"/>
+      <w:r>
+        <w:rPr>
+          <w:b/>
+          <w:bCs/>
+        </w:rPr>
+        <w:t xml:space="preserve">) : </w:t>
       </w:r>
       <w:r>
         <w:t>Méthode pour mettre à jour sur l’interface la liste des joueurs en vie grâce à la liste des pseudos rentré en paramètre.</w:t>
@@ -532,15 +1026,57 @@
           <w:bCs/>
         </w:rPr>
       </w:pPr>
-      <w:r>
-        <w:rPr>
-          <w:b/>
-          <w:bCs/>
-        </w:rPr>
-        <w:t xml:space="preserve">updateRoleAction(self, affectedPlayers) : </w:t>
-      </w:r>
-      <w:r>
-        <w:t>Méthodes pour afficher la liste des actions du joueur. La liste affectedPlayers rentré en paramètre est une liste des pseudos sur lesquels le joueur peut agir.</w:t>
+      <w:proofErr w:type="spellStart"/>
+      <w:proofErr w:type="gramStart"/>
+      <w:r>
+        <w:rPr>
+          <w:b/>
+          <w:bCs/>
+        </w:rPr>
+        <w:t>updateRoleAction</w:t>
+      </w:r>
+      <w:proofErr w:type="spellEnd"/>
+      <w:r>
+        <w:rPr>
+          <w:b/>
+          <w:bCs/>
+        </w:rPr>
+        <w:t>(</w:t>
+      </w:r>
+      <w:proofErr w:type="gramEnd"/>
+      <w:r>
+        <w:rPr>
+          <w:b/>
+          <w:bCs/>
+        </w:rPr>
+        <w:t xml:space="preserve">self, </w:t>
+      </w:r>
+      <w:proofErr w:type="spellStart"/>
+      <w:r>
+        <w:rPr>
+          <w:b/>
+          <w:bCs/>
+        </w:rPr>
+        <w:t>affectedPlayers</w:t>
+      </w:r>
+      <w:proofErr w:type="spellEnd"/>
+      <w:r>
+        <w:rPr>
+          <w:b/>
+          <w:bCs/>
+        </w:rPr>
+        <w:t xml:space="preserve">) : </w:t>
+      </w:r>
+      <w:r>
+        <w:t xml:space="preserve">Méthodes pour afficher la liste des actions du joueur. La liste </w:t>
+      </w:r>
+      <w:proofErr w:type="spellStart"/>
+      <w:r>
+        <w:t>affectedPlayers</w:t>
+      </w:r>
+      <w:proofErr w:type="spellEnd"/>
+      <w:r>
+        <w:t xml:space="preserve"> rentré en paramètre est une liste des pseudos sur lesquels le joueur peut agir.</w:t>
       </w:r>
     </w:p>
     <w:p>
@@ -555,21 +1091,52 @@
           <w:bCs/>
         </w:rPr>
       </w:pPr>
-      <w:r>
-        <w:rPr>
-          <w:b/>
-          <w:bCs/>
-        </w:rPr>
-        <w:t xml:space="preserve">action(self, affectedPlayers) : </w:t>
-      </w:r>
-      <w:r>
-        <w:t>Méthode pour demander au joueur une action sur l’interface. La liste affectedPlayers rentré en paramètre est une liste des pseudos sur lesquels le joueur peut agir.</w:t>
+      <w:proofErr w:type="gramStart"/>
+      <w:r>
+        <w:rPr>
+          <w:b/>
+          <w:bCs/>
+        </w:rPr>
+        <w:t>action(</w:t>
+      </w:r>
+      <w:proofErr w:type="gramEnd"/>
+      <w:r>
+        <w:rPr>
+          <w:b/>
+          <w:bCs/>
+        </w:rPr>
+        <w:t xml:space="preserve">self, </w:t>
+      </w:r>
+      <w:proofErr w:type="spellStart"/>
+      <w:r>
+        <w:rPr>
+          <w:b/>
+          <w:bCs/>
+        </w:rPr>
+        <w:t>affectedPlayers</w:t>
+      </w:r>
+      <w:proofErr w:type="spellEnd"/>
+      <w:r>
+        <w:rPr>
+          <w:b/>
+          <w:bCs/>
+        </w:rPr>
+        <w:t xml:space="preserve">) : </w:t>
+      </w:r>
+      <w:r>
+        <w:t xml:space="preserve">Méthode pour demander au joueur une action sur l’interface. La liste </w:t>
+      </w:r>
+      <w:proofErr w:type="spellStart"/>
+      <w:r>
+        <w:t>affectedPlayers</w:t>
+      </w:r>
+      <w:proofErr w:type="spellEnd"/>
+      <w:r>
+        <w:t xml:space="preserve"> rentré en paramètre est une liste des pseudos sur lesquels le joueur peut agir.</w:t>
       </w:r>
     </w:p>
     <w:p>
       <w:pPr>
-        <w:pStyle w:val="Paragraphedeliste"/>
-        <w:ind w:left="1776"/>
         <w:rPr>
           <w:b/>
           <w:bCs/>
@@ -578,7 +1145,32 @@
     </w:p>
     <w:p>
       <w:pPr>
-        <w:pStyle w:val="Titre1"/>
+        <w:pStyle w:val="Paragraphedeliste"/>
+        <w:numPr>
+          <w:ilvl w:val="0"/>
+          <w:numId w:val="1"/>
+        </w:numPr>
+        <w:rPr>
+          <w:b/>
+          <w:bCs/>
+        </w:rPr>
+      </w:pPr>
+      <w:r>
+        <w:rPr>
+          <w:b/>
+          <w:bCs/>
+        </w:rPr>
+        <w:lastRenderedPageBreak/>
+        <w:t>Fichier xxx.py :</w:t>
+      </w:r>
+    </w:p>
+    <w:p>
+      <w:pPr>
+        <w:pStyle w:val="Paragraphedeliste"/>
+        <w:rPr>
+          <w:b/>
+          <w:bCs/>
+        </w:rPr>
       </w:pPr>
     </w:p>
     <w:sectPr>

</xml_diff>